<commit_message>
update logboek and to pdf
</commit_message>
<xml_diff>
--- a/Logboek.docx
+++ b/Logboek.docx
@@ -74,23 +74,7 @@
           <w:sz w:val="24"/>
           <w:szCs w:val="24"/>
         </w:rPr>
-        <w:t xml:space="preserve">Ik heb ervoor gekozen om als nieuwe technologie </w:t>
-      </w:r>
-      <w:proofErr w:type="spellStart"/>
-      <w:r>
-        <w:rPr>
-          <w:sz w:val="24"/>
-          <w:szCs w:val="24"/>
-        </w:rPr>
-        <w:t>WebGl</w:t>
-      </w:r>
-      <w:proofErr w:type="spellEnd"/>
-      <w:r>
-        <w:rPr>
-          <w:sz w:val="24"/>
-          <w:szCs w:val="24"/>
-        </w:rPr>
-        <w:t xml:space="preserve"> te onderzoeken. Ik </w:t>
+        <w:t xml:space="preserve">Ik heb ervoor gekozen om als nieuwe technologie WebGl te onderzoeken. Ik </w:t>
       </w:r>
       <w:r>
         <w:rPr>
@@ -249,23 +233,7 @@
           <w:sz w:val="24"/>
           <w:szCs w:val="24"/>
         </w:rPr>
-        <w:t xml:space="preserve">Ik heb een website gevonden waar heel wat documentatie over </w:t>
-      </w:r>
-      <w:proofErr w:type="spellStart"/>
-      <w:r>
-        <w:rPr>
-          <w:sz w:val="24"/>
-          <w:szCs w:val="24"/>
-        </w:rPr>
-        <w:t>WebGl</w:t>
-      </w:r>
-      <w:proofErr w:type="spellEnd"/>
-      <w:r>
-        <w:rPr>
-          <w:sz w:val="24"/>
-          <w:szCs w:val="24"/>
-        </w:rPr>
-        <w:t xml:space="preserve"> te vinden is : </w:t>
+        <w:t xml:space="preserve">Ik heb een website gevonden waar heel wat documentatie over WebGl te vinden is : </w:t>
       </w:r>
       <w:hyperlink r:id="rId4" w:history="1">
         <w:r>
@@ -290,23 +258,7 @@
           <w:szCs w:val="24"/>
         </w:rPr>
         <w:br/>
-        <w:t xml:space="preserve">Ik ben van plan om op deze website de </w:t>
-      </w:r>
-      <w:proofErr w:type="spellStart"/>
-      <w:r>
-        <w:rPr>
-          <w:sz w:val="24"/>
-          <w:szCs w:val="24"/>
-        </w:rPr>
-        <w:t>tutorials</w:t>
-      </w:r>
-      <w:proofErr w:type="spellEnd"/>
-      <w:r>
-        <w:rPr>
-          <w:sz w:val="24"/>
-          <w:szCs w:val="24"/>
-        </w:rPr>
-        <w:t xml:space="preserve"> te volgen om zo wat te experimenteren en enkele demo’s in elkaar te steken.</w:t>
+        <w:t>Ik ben van plan om op deze website de tutorials te volgen om zo wat te experimenteren en enkele demo’s in elkaar te steken.</w:t>
       </w:r>
       <w:r>
         <w:rPr>
@@ -378,46 +330,14 @@
           <w:sz w:val="24"/>
           <w:szCs w:val="24"/>
         </w:rPr>
-        <w:t xml:space="preserve">Ik heb ervoor gekozen om </w:t>
-      </w:r>
-      <w:proofErr w:type="spellStart"/>
-      <w:r>
-        <w:rPr>
-          <w:sz w:val="24"/>
-          <w:szCs w:val="24"/>
-        </w:rPr>
-        <w:t>WebGl</w:t>
-      </w:r>
-      <w:proofErr w:type="spellEnd"/>
-      <w:r>
-        <w:rPr>
-          <w:sz w:val="24"/>
-          <w:szCs w:val="24"/>
-        </w:rPr>
-        <w:t xml:space="preserve"> te gaan vergelijken met Canvas2D.</w:t>
-      </w:r>
-      <w:r>
-        <w:rPr>
-          <w:sz w:val="24"/>
-          <w:szCs w:val="24"/>
-        </w:rPr>
-        <w:t xml:space="preserve"> Het zijn beide Javascript-</w:t>
-      </w:r>
-      <w:proofErr w:type="spellStart"/>
-      <w:r>
-        <w:rPr>
-          <w:sz w:val="24"/>
-          <w:szCs w:val="24"/>
-        </w:rPr>
-        <w:t>API’s</w:t>
-      </w:r>
-      <w:proofErr w:type="spellEnd"/>
-      <w:r>
-        <w:rPr>
-          <w:sz w:val="24"/>
-          <w:szCs w:val="24"/>
-        </w:rPr>
-        <w:t xml:space="preserve"> met de bedoeling om grafische dingen te creëren.</w:t>
+        <w:t>Ik heb ervoor gekozen om WebGl te gaan vergelijken met Canvas2D.</w:t>
+      </w:r>
+      <w:r>
+        <w:rPr>
+          <w:sz w:val="24"/>
+          <w:szCs w:val="24"/>
+        </w:rPr>
+        <w:t xml:space="preserve"> Het zijn beide Javascript-API’s met de bedoeling om grafische dingen te creëren.</w:t>
       </w:r>
       <w:r>
         <w:rPr>
@@ -543,23 +463,7 @@
           <w:szCs w:val="24"/>
         </w:rPr>
         <w:br/>
-        <w:t xml:space="preserve"> Hieruit kan ik de verschillen tussen </w:t>
-      </w:r>
-      <w:proofErr w:type="spellStart"/>
-      <w:r>
-        <w:rPr>
-          <w:sz w:val="24"/>
-          <w:szCs w:val="24"/>
-        </w:rPr>
-        <w:t>WebGl</w:t>
-      </w:r>
-      <w:proofErr w:type="spellEnd"/>
-      <w:r>
-        <w:rPr>
-          <w:sz w:val="24"/>
-          <w:szCs w:val="24"/>
-        </w:rPr>
-        <w:t xml:space="preserve"> en Canvas2D bestuderen en enkele demo’s maken.</w:t>
+        <w:t xml:space="preserve"> Hieruit kan ik de verschillen tussen WebGl en Canvas2D bestuderen en enkele demo’s maken.</w:t>
       </w:r>
       <w:r>
         <w:rPr>
@@ -646,39 +550,31 @@
           <w:szCs w:val="24"/>
         </w:rPr>
         <w:br/>
-        <w:t xml:space="preserve">Ik heb ook nog een </w:t>
-      </w:r>
-      <w:proofErr w:type="spellStart"/>
-      <w:r>
-        <w:rPr>
-          <w:sz w:val="24"/>
-          <w:szCs w:val="24"/>
-        </w:rPr>
-        <w:t>advanced</w:t>
-      </w:r>
-      <w:proofErr w:type="spellEnd"/>
-      <w:r>
-        <w:rPr>
-          <w:sz w:val="24"/>
-          <w:szCs w:val="24"/>
-        </w:rPr>
-        <w:t xml:space="preserve"> tutorial gevonden voor </w:t>
-      </w:r>
-      <w:proofErr w:type="spellStart"/>
-      <w:r>
-        <w:rPr>
-          <w:sz w:val="24"/>
-          <w:szCs w:val="24"/>
-        </w:rPr>
-        <w:t>WebGl</w:t>
-      </w:r>
-      <w:proofErr w:type="spellEnd"/>
-      <w:r>
-        <w:rPr>
-          <w:sz w:val="24"/>
-          <w:szCs w:val="24"/>
-        </w:rPr>
-        <w:t xml:space="preserve"> : </w:t>
+      </w:r>
+      <w:hyperlink r:id="rId7" w:history="1">
+        <w:r>
+          <w:rPr>
+            <w:rStyle w:val="Hyperlink"/>
+            <w:sz w:val="24"/>
+            <w:szCs w:val="24"/>
+          </w:rPr>
+          <w:t>https://webglfundamentals.org/webgl/lessons/webgl-shaders-and-glsl.html</w:t>
+        </w:r>
+      </w:hyperlink>
+      <w:r>
+        <w:rPr>
+          <w:sz w:val="24"/>
+          <w:szCs w:val="24"/>
+        </w:rPr>
+        <w:t xml:space="preserve"> </w:t>
+      </w:r>
+      <w:r>
+        <w:rPr>
+          <w:sz w:val="24"/>
+          <w:szCs w:val="24"/>
+        </w:rPr>
+        <w:br/>
+        <w:t xml:space="preserve">Ik heb ook nog een advanced tutorial gevonden voor WebGl : </w:t>
       </w:r>
       <w:r>
         <w:rPr>
@@ -695,7 +591,7 @@
         <w:br/>
         <w:t xml:space="preserve">- </w:t>
       </w:r>
-      <w:hyperlink r:id="rId7" w:history="1">
+      <w:hyperlink r:id="rId8" w:history="1">
         <w:r>
           <w:rPr>
             <w:rStyle w:val="Hyperlink"/>
@@ -720,7 +616,7 @@
         <w:br/>
         <w:t xml:space="preserve">- </w:t>
       </w:r>
-      <w:hyperlink r:id="rId8" w:history="1">
+      <w:hyperlink r:id="rId9" w:history="1">
         <w:r>
           <w:rPr>
             <w:rStyle w:val="Hyperlink"/>
@@ -737,6 +633,93 @@
         </w:rPr>
         <w:t xml:space="preserve"> </w:t>
       </w:r>
+      <w:r>
+        <w:rPr>
+          <w:i/>
+          <w:sz w:val="28"/>
+          <w:szCs w:val="28"/>
+          <w:u w:val="single"/>
+        </w:rPr>
+        <w:br w:type="page"/>
+      </w:r>
+    </w:p>
+    <w:p>
+      <w:pPr>
+        <w:rPr>
+          <w:i/>
+          <w:sz w:val="28"/>
+          <w:szCs w:val="28"/>
+          <w:u w:val="single"/>
+        </w:rPr>
+      </w:pPr>
+      <w:r>
+        <w:rPr>
+          <w:i/>
+          <w:sz w:val="28"/>
+          <w:szCs w:val="28"/>
+          <w:u w:val="single"/>
+        </w:rPr>
+        <w:lastRenderedPageBreak/>
+        <w:t>Week 6/11</w:t>
+      </w:r>
+      <w:r>
+        <w:rPr>
+          <w:i/>
+          <w:sz w:val="28"/>
+          <w:szCs w:val="28"/>
+          <w:u w:val="single"/>
+        </w:rPr>
+        <w:t xml:space="preserve"> –</w:t>
+      </w:r>
+      <w:r>
+        <w:rPr>
+          <w:i/>
+          <w:sz w:val="28"/>
+          <w:szCs w:val="28"/>
+          <w:u w:val="single"/>
+        </w:rPr>
+        <w:t xml:space="preserve"> 12</w:t>
+      </w:r>
+      <w:r>
+        <w:rPr>
+          <w:i/>
+          <w:sz w:val="28"/>
+          <w:szCs w:val="28"/>
+          <w:u w:val="single"/>
+        </w:rPr>
+        <w:t>/11</w:t>
+      </w:r>
+    </w:p>
+    <w:p>
+      <w:pPr>
+        <w:rPr>
+          <w:i/>
+          <w:sz w:val="28"/>
+          <w:szCs w:val="28"/>
+          <w:u w:val="single"/>
+        </w:rPr>
+      </w:pPr>
+      <w:r>
+        <w:rPr>
+          <w:sz w:val="24"/>
+          <w:szCs w:val="24"/>
+        </w:rPr>
+        <w:t xml:space="preserve">Deze week heb ik niet </w:t>
+      </w:r>
+      <w:r>
+        <w:rPr>
+          <w:sz w:val="24"/>
+          <w:szCs w:val="24"/>
+        </w:rPr>
+        <w:t xml:space="preserve">echt </w:t>
+      </w:r>
+      <w:r>
+        <w:rPr>
+          <w:sz w:val="24"/>
+          <w:szCs w:val="24"/>
+        </w:rPr>
+        <w:t>gewerkt aan Web Research.</w:t>
+      </w:r>
       <w:bookmarkStart w:id="0" w:name="_GoBack"/>
       <w:bookmarkEnd w:id="0"/>
       <w:r>
@@ -765,210 +748,49 @@
           <w:szCs w:val="28"/>
           <w:u w:val="single"/>
         </w:rPr>
-        <w:br w:type="page"/>
+        <w:t>Week 13</w:t>
+      </w:r>
+      <w:r>
+        <w:rPr>
+          <w:i/>
+          <w:sz w:val="28"/>
+          <w:szCs w:val="28"/>
+          <w:u w:val="single"/>
+        </w:rPr>
+        <w:t>/10 –</w:t>
+      </w:r>
+      <w:r>
+        <w:rPr>
+          <w:i/>
+          <w:sz w:val="28"/>
+          <w:szCs w:val="28"/>
+          <w:u w:val="single"/>
+        </w:rPr>
+        <w:t xml:space="preserve"> 16</w:t>
+      </w:r>
+      <w:r>
+        <w:rPr>
+          <w:i/>
+          <w:sz w:val="28"/>
+          <w:szCs w:val="28"/>
+          <w:u w:val="single"/>
+        </w:rPr>
+        <w:t>/11</w:t>
       </w:r>
     </w:p>
     <w:p>
       <w:pPr>
         <w:rPr>
-          <w:i/>
-          <w:sz w:val="28"/>
-          <w:szCs w:val="28"/>
-          <w:u w:val="single"/>
-        </w:rPr>
-      </w:pPr>
-      <w:r>
-        <w:rPr>
-          <w:i/>
-          <w:sz w:val="28"/>
-          <w:szCs w:val="28"/>
-          <w:u w:val="single"/>
-        </w:rPr>
-        <w:lastRenderedPageBreak/>
-        <w:t>Week 6/11</w:t>
-      </w:r>
-      <w:r>
-        <w:rPr>
-          <w:i/>
-          <w:sz w:val="28"/>
-          <w:szCs w:val="28"/>
-          <w:u w:val="single"/>
-        </w:rPr>
-        <w:t xml:space="preserve"> –</w:t>
-      </w:r>
-      <w:r>
-        <w:rPr>
-          <w:i/>
-          <w:sz w:val="28"/>
-          <w:szCs w:val="28"/>
-          <w:u w:val="single"/>
-        </w:rPr>
-        <w:t xml:space="preserve"> 12</w:t>
-      </w:r>
-      <w:r>
-        <w:rPr>
-          <w:i/>
-          <w:sz w:val="28"/>
-          <w:szCs w:val="28"/>
-          <w:u w:val="single"/>
-        </w:rPr>
-        <w:t>/11</w:t>
-      </w:r>
-    </w:p>
-    <w:p>
-      <w:pPr>
-        <w:rPr>
-          <w:i/>
-          <w:sz w:val="28"/>
-          <w:szCs w:val="28"/>
-          <w:u w:val="single"/>
-        </w:rPr>
-      </w:pPr>
-      <w:r>
-        <w:rPr>
-          <w:sz w:val="24"/>
-          <w:szCs w:val="24"/>
-        </w:rPr>
-        <w:t xml:space="preserve">Deze week heb ik niet </w:t>
-      </w:r>
-      <w:r>
-        <w:rPr>
-          <w:sz w:val="24"/>
-          <w:szCs w:val="24"/>
-        </w:rPr>
-        <w:t xml:space="preserve">echt </w:t>
-      </w:r>
-      <w:r>
-        <w:rPr>
-          <w:sz w:val="24"/>
-          <w:szCs w:val="24"/>
-        </w:rPr>
-        <w:t>gewerkt aan Web Research.</w:t>
-      </w:r>
-      <w:r>
-        <w:rPr>
-          <w:sz w:val="24"/>
-          <w:szCs w:val="24"/>
-        </w:rPr>
-        <w:t xml:space="preserve"> Ik heb wel opgemerkt dat alles op </w:t>
-      </w:r>
-      <w:proofErr w:type="spellStart"/>
-      <w:r>
-        <w:rPr>
-          <w:sz w:val="24"/>
-          <w:szCs w:val="24"/>
-        </w:rPr>
-        <w:t>github</w:t>
-      </w:r>
-      <w:proofErr w:type="spellEnd"/>
-      <w:r>
-        <w:rPr>
-          <w:sz w:val="24"/>
-          <w:szCs w:val="24"/>
-        </w:rPr>
-        <w:t xml:space="preserve"> moet staan en ben begonnen met alles up te </w:t>
-      </w:r>
-      <w:proofErr w:type="spellStart"/>
-      <w:r>
-        <w:rPr>
-          <w:sz w:val="24"/>
-          <w:szCs w:val="24"/>
-        </w:rPr>
-        <w:t>loaden</w:t>
-      </w:r>
-      <w:proofErr w:type="spellEnd"/>
-      <w:r>
-        <w:rPr>
-          <w:sz w:val="24"/>
-          <w:szCs w:val="24"/>
-        </w:rPr>
-        <w:t>.</w:t>
-      </w:r>
-      <w:r>
-        <w:rPr>
-          <w:i/>
-          <w:sz w:val="28"/>
-          <w:szCs w:val="28"/>
-          <w:u w:val="single"/>
-        </w:rPr>
-        <w:br/>
-      </w:r>
-    </w:p>
-    <w:p>
-      <w:pPr>
-        <w:rPr>
-          <w:i/>
-          <w:sz w:val="28"/>
-          <w:szCs w:val="28"/>
-          <w:u w:val="single"/>
-        </w:rPr>
-      </w:pPr>
-      <w:r>
-        <w:rPr>
-          <w:i/>
-          <w:sz w:val="28"/>
-          <w:szCs w:val="28"/>
-          <w:u w:val="single"/>
-        </w:rPr>
-        <w:t>Week 13</w:t>
-      </w:r>
-      <w:r>
-        <w:rPr>
-          <w:i/>
-          <w:sz w:val="28"/>
-          <w:szCs w:val="28"/>
-          <w:u w:val="single"/>
-        </w:rPr>
-        <w:t>/10 –</w:t>
-      </w:r>
-      <w:r>
-        <w:rPr>
-          <w:i/>
-          <w:sz w:val="28"/>
-          <w:szCs w:val="28"/>
-          <w:u w:val="single"/>
-        </w:rPr>
-        <w:t xml:space="preserve"> 16</w:t>
-      </w:r>
-      <w:r>
-        <w:rPr>
-          <w:i/>
-          <w:sz w:val="28"/>
-          <w:szCs w:val="28"/>
-          <w:u w:val="single"/>
-        </w:rPr>
-        <w:t>/11</w:t>
-      </w:r>
-    </w:p>
-    <w:p>
-      <w:pPr>
-        <w:rPr>
-          <w:sz w:val="24"/>
-          <w:szCs w:val="24"/>
-        </w:rPr>
-      </w:pPr>
-      <w:r>
-        <w:rPr>
-          <w:sz w:val="24"/>
-          <w:szCs w:val="24"/>
-        </w:rPr>
-        <w:t xml:space="preserve">Deze week zal ik de laatste puntjes in orde maken die nog moeten gebeuren en hier en daar nog wat foutjes aanpassen. Ook alles naar </w:t>
-      </w:r>
-      <w:proofErr w:type="spellStart"/>
-      <w:r>
-        <w:rPr>
-          <w:sz w:val="24"/>
-          <w:szCs w:val="24"/>
-        </w:rPr>
-        <w:t>github</w:t>
-      </w:r>
-      <w:proofErr w:type="spellEnd"/>
-      <w:r>
-        <w:rPr>
-          <w:sz w:val="24"/>
-          <w:szCs w:val="24"/>
-        </w:rPr>
-        <w:t xml:space="preserve"> uploaden.</w:t>
+          <w:sz w:val="24"/>
+          <w:szCs w:val="24"/>
+        </w:rPr>
+      </w:pPr>
+      <w:r>
+        <w:rPr>
+          <w:sz w:val="24"/>
+          <w:szCs w:val="24"/>
+        </w:rPr>
+        <w:t>Deze week zal ik de laatste puntjes in orde maken die nog moeten gebeuren en hier en daar nog wat foutjes aanpassen. Ook alles naar github uploaden.</w:t>
       </w:r>
     </w:p>
     <w:p>

</xml_diff>